<commit_message>
Added some missing information
</commit_message>
<xml_diff>
--- a/Project/Phase 2/Sprint 3/Bernardo Carvalho 60012/Data_Collected_Mood_Metrics60012.docx
+++ b/Project/Phase 2/Sprint 3/Bernardo Carvalho 60012/Data_Collected_Mood_Metrics60012.docx
@@ -723,12 +723,12 @@
           <wp:inline distB="114300" distT="114300" distL="114300" distR="114300">
             <wp:extent cx="1632537" cy="805804"/>
             <wp:effectExtent b="0" l="0" r="0" t="0"/>
-            <wp:docPr id="4" name="image5.png"/>
+            <wp:docPr id="4" name="image6.png"/>
             <a:graphic>
               <a:graphicData uri="http://schemas.openxmlformats.org/drawingml/2006/picture">
                 <pic:pic>
                   <pic:nvPicPr>
-                    <pic:cNvPr id="0" name="image5.png"/>
+                    <pic:cNvPr id="0" name="image6.png"/>
                     <pic:cNvPicPr preferRelativeResize="0"/>
                   </pic:nvPicPr>
                   <pic:blipFill>
@@ -1161,12 +1161,12 @@
           <wp:inline distB="114300" distT="114300" distL="114300" distR="114300">
             <wp:extent cx="1681163" cy="808660"/>
             <wp:effectExtent b="0" l="0" r="0" t="0"/>
-            <wp:docPr id="1" name="image3.png"/>
+            <wp:docPr id="1" name="image2.png"/>
             <a:graphic>
               <a:graphicData uri="http://schemas.openxmlformats.org/drawingml/2006/picture">
                 <pic:pic>
                   <pic:nvPicPr>
-                    <pic:cNvPr id="0" name="image3.png"/>
+                    <pic:cNvPr id="0" name="image2.png"/>
                     <pic:cNvPicPr preferRelativeResize="0"/>
                   </pic:nvPicPr>
                   <pic:blipFill>
@@ -1593,12 +1593,12 @@
           <wp:inline distB="114300" distT="114300" distL="114300" distR="114300">
             <wp:extent cx="1504950" cy="723900"/>
             <wp:effectExtent b="0" l="0" r="0" t="0"/>
-            <wp:docPr id="6" name="image2.png"/>
+            <wp:docPr id="6" name="image3.png"/>
             <a:graphic>
               <a:graphicData uri="http://schemas.openxmlformats.org/drawingml/2006/picture">
                 <pic:pic>
                   <pic:nvPicPr>
-                    <pic:cNvPr id="0" name="image2.png"/>
+                    <pic:cNvPr id="0" name="image3.png"/>
                     <pic:cNvPicPr preferRelativeResize="0"/>
                   </pic:nvPicPr>
                   <pic:blipFill>
@@ -2065,12 +2065,12 @@
           <wp:inline distB="114300" distT="114300" distL="114300" distR="114300">
             <wp:extent cx="1514475" cy="762000"/>
             <wp:effectExtent b="0" l="0" r="0" t="0"/>
-            <wp:docPr id="3" name="image4.png"/>
+            <wp:docPr id="3" name="image1.png"/>
             <a:graphic>
               <a:graphicData uri="http://schemas.openxmlformats.org/drawingml/2006/picture">
                 <pic:pic>
                   <pic:nvPicPr>
-                    <pic:cNvPr id="0" name="image4.png"/>
+                    <pic:cNvPr id="0" name="image1.png"/>
                     <pic:cNvPicPr preferRelativeResize="0"/>
                   </pic:nvPicPr>
                   <pic:blipFill>
@@ -2631,12 +2631,12 @@
           <wp:inline distB="114300" distT="114300" distL="114300" distR="114300">
             <wp:extent cx="1495425" cy="752475"/>
             <wp:effectExtent b="0" l="0" r="0" t="0"/>
-            <wp:docPr id="5" name="image1.png"/>
+            <wp:docPr id="5" name="image5.png"/>
             <a:graphic>
               <a:graphicData uri="http://schemas.openxmlformats.org/drawingml/2006/picture">
                 <pic:pic>
                   <pic:nvPicPr>
-                    <pic:cNvPr id="0" name="image1.png"/>
+                    <pic:cNvPr id="0" name="image5.png"/>
                     <pic:cNvPicPr preferRelativeResize="0"/>
                   </pic:nvPicPr>
                   <pic:blipFill>
@@ -3094,12 +3094,12 @@
           <wp:inline distB="114300" distT="114300" distL="114300" distR="114300">
             <wp:extent cx="1495425" cy="733425"/>
             <wp:effectExtent b="0" l="0" r="0" t="0"/>
-            <wp:docPr id="2" name="image6.png"/>
+            <wp:docPr id="2" name="image4.png"/>
             <a:graphic>
               <a:graphicData uri="http://schemas.openxmlformats.org/drawingml/2006/picture">
                 <pic:pic>
                   <pic:nvPicPr>
-                    <pic:cNvPr id="0" name="image6.png"/>
+                    <pic:cNvPr id="0" name="image4.png"/>
                     <pic:cNvPicPr preferRelativeResize="0"/>
                   </pic:nvPicPr>
                   <pic:blipFill>
@@ -3462,7 +3462,9 @@
         <w:rPr>
           <w:rtl w:val="0"/>
         </w:rPr>
-        <w:t xml:space="preserve">According to MOOD metrics our project has a bit too many overrides and inherited attributes. Furthermore it also has too many private methods leading to less functionality. </w:t>
+        <w:t xml:space="preserve">According to MOOD metrics our project has a bit too many overrides and inherited attributes. Furthermore it also has too many private methods leading to less functionality. Although these bad qualities have no specific relation to the code smells we found, they may be harmful in other ways. </w:t>
+        <w:tab/>
+        <w:t xml:space="preserve"> </w:t>
         <w:tab/>
       </w:r>
     </w:p>

</xml_diff>